<commit_message>
added ln and log
</commit_message>
<xml_diff>
--- a/tables/maintables.docx
+++ b/tables/maintables.docx
@@ -786,7 +786,7 @@
                 <w:szCs w:val="8"/>
                 <w:color w:val="000000"/>
               </w:rPr>
-              <w:t xml:space="preserve">Vitamin D</w:t>
+              <w:t xml:space="preserve">Vitamin D (nmol/L)</w:t>
             </w:r>
           </w:p>
         </w:tc>
@@ -1943,7 +1943,7 @@
       <w:tr>
         <w:trPr>
           <w:cantSplit/>
-          <w:trHeight w:val="341" w:hRule="auto"/>
+          <w:trHeight w:val="343" w:hRule="auto"/>
         </w:trPr>
         <w:tc>
           <w:tcPr>
@@ -1970,7 +1970,7 @@
                 <w:szCs w:val="8"/>
                 <w:color w:val="000000"/>
               </w:rPr>
-              <w:t xml:space="preserve">Ferritin</w:t>
+              <w:t xml:space="preserve">Log ferritin</w:t>
             </w:r>
           </w:p>
         </w:tc>
@@ -3127,7 +3127,7 @@
       <w:tr>
         <w:trPr>
           <w:cantSplit/>
-          <w:trHeight w:val="341" w:hRule="auto"/>
+          <w:trHeight w:val="343" w:hRule="auto"/>
         </w:trPr>
         <w:tc>
           <w:tcPr>
@@ -3154,7 +3154,7 @@
                 <w:szCs w:val="8"/>
                 <w:color w:val="000000"/>
               </w:rPr>
-              <w:t xml:space="preserve">sTfR</w:t>
+              <w:t xml:space="preserve">Log sTfR</w:t>
             </w:r>
           </w:p>
         </w:tc>
@@ -4311,7 +4311,7 @@
       <w:tr>
         <w:trPr>
           <w:cantSplit/>
-          <w:trHeight w:val="341" w:hRule="auto"/>
+          <w:trHeight w:val="342" w:hRule="auto"/>
         </w:trPr>
         <w:tc>
           <w:tcPr>
@@ -4338,7 +4338,7 @@
                 <w:szCs w:val="8"/>
                 <w:color w:val="000000"/>
               </w:rPr>
-              <w:t xml:space="preserve">RBP</w:t>
+              <w:t xml:space="preserve">Log RBP</w:t>
             </w:r>
           </w:p>
         </w:tc>
@@ -9562,7 +9562,7 @@
       <w:tr>
         <w:trPr>
           <w:cantSplit/>
-          <w:trHeight w:val="341" w:hRule="auto"/>
+          <w:trHeight w:val="342" w:hRule="auto"/>
         </w:trPr>
         <w:tc>
           <w:tcPr>
@@ -9589,7 +9589,7 @@
                 <w:szCs w:val="8"/>
                 <w:color w:val="000000"/>
               </w:rPr>
-              <w:t xml:space="preserve">Cortisol</w:t>
+              <w:t xml:space="preserve">Ln pregnancy cortisol</w:t>
             </w:r>
           </w:p>
         </w:tc>
@@ -11261,7 +11261,7 @@
       <w:tr>
         <w:trPr>
           <w:cantSplit/>
-          <w:trHeight w:val="341" w:hRule="auto"/>
+          <w:trHeight w:val="343" w:hRule="auto"/>
         </w:trPr>
         <w:tc>
           <w:tcPr>
@@ -11288,7 +11288,7 @@
                 <w:szCs w:val="8"/>
                 <w:color w:val="000000"/>
               </w:rPr>
-              <w:t xml:space="preserve">CRP</w:t>
+              <w:t xml:space="preserve">Log CRP</w:t>
             </w:r>
           </w:p>
         </w:tc>
@@ -12445,7 +12445,7 @@
       <w:tr>
         <w:trPr>
           <w:cantSplit/>
-          <w:trHeight w:val="341" w:hRule="auto"/>
+          <w:trHeight w:val="343" w:hRule="auto"/>
         </w:trPr>
         <w:tc>
           <w:tcPr>
@@ -12472,7 +12472,7 @@
                 <w:szCs w:val="8"/>
                 <w:color w:val="000000"/>
               </w:rPr>
-              <w:t xml:space="preserve">AGP</w:t>
+              <w:t xml:space="preserve">Log AGP</w:t>
             </w:r>
           </w:p>
         </w:tc>
@@ -13656,7 +13656,7 @@
                 <w:szCs w:val="8"/>
                 <w:color w:val="000000"/>
               </w:rPr>
-              <w:t xml:space="preserve">IFNG</w:t>
+              <w:t xml:space="preserve">Initial IFNG</w:t>
             </w:r>
           </w:p>
         </w:tc>
@@ -14840,7 +14840,7 @@
                 <w:szCs w:val="8"/>
                 <w:color w:val="000000"/>
               </w:rPr>
-              <w:t xml:space="preserve">Sum Score</w:t>
+              <w:t xml:space="preserve">Inflammation Sum Score</w:t>
             </w:r>
           </w:p>
         </w:tc>
@@ -15771,7 +15771,7 @@
         <w:tblLook w:firstRow="1" w:lastRow="0" w:firstColumn="0" w:lastColumn="0" w:noHBand="0" w:noVBand="1"/>
       </w:tblPr>
       <w:tblGrid>
-        <w:gridCol w:w="489"/>
+        <w:gridCol w:w="591"/>
         <w:gridCol w:w="1579"/>
         <w:gridCol w:w="400"/>
         <w:gridCol w:w="800"/>
@@ -16539,7 +16539,7 @@
                 <w:szCs w:val="8"/>
                 <w:color w:val="000000"/>
               </w:rPr>
-              <w:t xml:space="preserve">Estriol</w:t>
+              <w:t xml:space="preserve">Ln estriol</w:t>
             </w:r>
           </w:p>
         </w:tc>

</xml_diff>